<commit_message>
Update Settings, default page size DokaNASTD
</commit_message>
<xml_diff>
--- a/Размешение приложения на серве.docx
+++ b/Размешение приложения на серве.docx
@@ -127,25 +127,33 @@
     <w:p>
       <w:pPr>
         <w:jc w:val="both"/>
-      </w:pPr>
-      <w:r>
-        <w:t xml:space="preserve">Серверная часть – </w:t>
-      </w:r>
-      <w:r>
-        <w:rPr>
-          <w:i/>
-          <w:iCs/>
-          <w:lang w:val="en-US"/>
-        </w:rPr>
-        <w:t>C:/Orojects/</w:t>
+        <w:rPr>
+          <w:i/>
+          <w:iCs/>
+          <w:sz w:val="20"/>
+          <w:szCs w:val="20"/>
+        </w:rPr>
+      </w:pPr>
+      <w:r>
+        <w:rPr>
+          <w:i/>
+          <w:iCs/>
+          <w:sz w:val="20"/>
+          <w:szCs w:val="20"/>
+        </w:rPr>
+        <w:t>**здесь папка самого веб приложения**</w:t>
       </w:r>
     </w:p>
     <w:p>
       <w:pPr>
         <w:jc w:val="both"/>
-      </w:pPr>
-      <w:r>
-        <w:t xml:space="preserve">Логи работы приложения – </w:t>
+        <w:rPr>
+          <w:i/>
+          <w:iCs/>
+        </w:rPr>
+      </w:pPr>
+      <w:r>
+        <w:t xml:space="preserve">Серверная часть – </w:t>
       </w:r>
       <w:r>
         <w:rPr>
@@ -178,18 +186,98 @@
           <w:iCs/>
         </w:rPr>
         <w:t>/</w:t>
-      </w:r>
-      <w:r>
-        <w:rPr>
-          <w:i/>
-          <w:iCs/>
-          <w:lang w:val="en-US"/>
-        </w:rPr>
-        <w:t>logs</w:t>
       </w:r>
     </w:p>
     <w:p>
       <w:pPr>
+        <w:jc w:val="both"/>
+        <w:rPr>
+          <w:sz w:val="22"/>
+          <w:szCs w:val="22"/>
+        </w:rPr>
+      </w:pPr>
+      <w:r>
+        <w:rPr>
+          <w:i/>
+          <w:iCs/>
+          <w:sz w:val="20"/>
+          <w:szCs w:val="20"/>
+        </w:rPr>
+        <w:t>**папка с файлами сервера**</w:t>
+      </w:r>
+    </w:p>
+    <w:p>
+      <w:pPr>
+        <w:jc w:val="both"/>
+        <w:rPr>
+          <w:i/>
+          <w:iCs/>
+        </w:rPr>
+      </w:pPr>
+      <w:r>
+        <w:t xml:space="preserve">Логи работы приложения – </w:t>
+      </w:r>
+      <w:r>
+        <w:rPr>
+          <w:i/>
+          <w:iCs/>
+          <w:lang w:val="en-US"/>
+        </w:rPr>
+        <w:t>C</w:t>
+      </w:r>
+      <w:r>
+        <w:rPr>
+          <w:i/>
+          <w:iCs/>
+        </w:rPr>
+        <w:t>:/</w:t>
+      </w:r>
+      <w:proofErr w:type="spellStart"/>
+      <w:r>
+        <w:rPr>
+          <w:i/>
+          <w:iCs/>
+          <w:lang w:val="en-US"/>
+        </w:rPr>
+        <w:t>Orojects</w:t>
+      </w:r>
+      <w:proofErr w:type="spellEnd"/>
+      <w:r>
+        <w:rPr>
+          <w:i/>
+          <w:iCs/>
+        </w:rPr>
+        <w:t>/</w:t>
+      </w:r>
+      <w:r>
+        <w:rPr>
+          <w:i/>
+          <w:iCs/>
+          <w:lang w:val="en-US"/>
+        </w:rPr>
+        <w:t>logs</w:t>
+      </w:r>
+    </w:p>
+    <w:p>
+      <w:pPr>
+        <w:jc w:val="both"/>
+        <w:rPr>
+          <w:sz w:val="20"/>
+          <w:szCs w:val="20"/>
+        </w:rPr>
+      </w:pPr>
+      <w:r>
+        <w:rPr>
+          <w:i/>
+          <w:iCs/>
+          <w:sz w:val="20"/>
+          <w:szCs w:val="20"/>
+        </w:rPr>
+        <w:t>**текстовые файлы логов работы приложения**</w:t>
+      </w:r>
+    </w:p>
+    <w:p>
+      <w:pPr>
         <w:spacing w:after="0"/>
         <w:jc w:val="both"/>
       </w:pPr>
@@ -265,6 +353,35 @@
       </w:r>
       <w:r>
         <w:t xml:space="preserve">), и ввести команду: </w:t>
+      </w:r>
+    </w:p>
+    <w:p>
+      <w:pPr>
+        <w:spacing w:after="0"/>
+        <w:jc w:val="both"/>
+      </w:pPr>
+      <w:r>
+        <w:tab/>
+        <w:t xml:space="preserve">В службах </w:t>
+      </w:r>
+      <w:r>
+        <w:rPr>
+          <w:i/>
+          <w:iCs/>
+        </w:rPr>
+        <w:t>перезапустить</w:t>
+      </w:r>
+      <w:r>
+        <w:t xml:space="preserve"> службу – </w:t>
+      </w:r>
+      <w:r>
+        <w:rPr>
+          <w:lang w:val="en-US"/>
+        </w:rPr>
+        <w:t>Nginx</w:t>
+      </w:r>
+      <w:r>
+        <w:t xml:space="preserve"> либо:</w:t>
       </w:r>
     </w:p>
     <w:p>
@@ -637,6 +754,39 @@
       <w:r>
         <w:t xml:space="preserve"> (она запустит сервер). </w:t>
       </w:r>
+    </w:p>
+    <w:p>
+      <w:pPr>
+        <w:spacing w:before="160"/>
+        <w:jc w:val="both"/>
+      </w:pPr>
+      <w:r>
+        <w:rPr>
+          <w:b/>
+          <w:bCs/>
+        </w:rPr>
+        <w:t>Либо</w:t>
+      </w:r>
+      <w:r>
+        <w:t xml:space="preserve"> перезапустить/запустить службу </w:t>
+      </w:r>
+      <w:proofErr w:type="spellStart"/>
+      <w:r>
+        <w:rPr>
+          <w:lang w:val="en-US"/>
+        </w:rPr>
+        <w:t>RegeditAD</w:t>
+      </w:r>
+      <w:proofErr w:type="spellEnd"/>
+      <w:r>
+        <w:t>.</w:t>
+      </w:r>
+    </w:p>
+    <w:p>
+      <w:pPr>
+        <w:spacing w:before="160"/>
+        <w:jc w:val="both"/>
+      </w:pPr>
       <w:r>
         <w:rPr>
           <w:b/>
@@ -1403,6 +1553,7 @@
   <w:style w:type="character" w:default="1" w:styleId="a0">
     <w:name w:val="Default Paragraph Font"/>
     <w:uiPriority w:val="1"/>
+    <w:semiHidden/>
     <w:unhideWhenUsed/>
   </w:style>
   <w:style w:type="table" w:default="1" w:styleId="a1">

</xml_diff>